<commit_message>
Added Data Files and Output Files folders
</commit_message>
<xml_diff>
--- a/Finished Products/Briefing Note - KC Applications and Enrolments KPI Update as of June 02, 2025.docx
+++ b/Finished Products/Briefing Note - KC Applications and Enrolments KPI Update as of June 02, 2025.docx
@@ -1497,7 +1497,7 @@
                 <w:sz w:val="22"/>
                 <w:szCs w:val="22"/>
               </w:rPr>
-              <w:t xml:space="preserve">1297</w:t>
+              <w:t xml:space="preserve">50</w:t>
             </w:r>
           </w:p>
         </w:tc>
@@ -1566,7 +1566,7 @@
                   <w:rPr>
                     <w:color w:val="FF0000"/>
                   </w:rPr>
-                  <w:t>-72.1%</w:t>
+                  <w:t>-98.9%</w:t>
                 </w:r>
               </w:t>
             </w:r>
@@ -1599,7 +1599,7 @@
                 <w:sz w:val="22"/>
                 <w:szCs w:val="22"/>
               </w:rPr>
-              <w:t xml:space="preserve">33</w:t>
+              <w:t xml:space="preserve">50</w:t>
             </w:r>
           </w:p>
         </w:tc>
@@ -1666,7 +1666,7 @@
                   <w:rPr>
                     <w:color w:val="FF0000"/>
                   </w:rPr>
-                  <w:t>-96.7%</w:t>
+                  <w:t>-95.0%</w:t>
                 </w:r>
               </w:t>
             </w:r>
@@ -1859,7 +1859,7 @@
                 <w:sz w:val="22"/>
                 <w:szCs w:val="22"/>
               </w:rPr>
-              <w:t xml:space="preserve">441</w:t>
+              <w:t xml:space="preserve">26</w:t>
             </w:r>
           </w:p>
         </w:tc>
@@ -1928,7 +1928,7 @@
                   <w:rPr>
                     <w:color w:val="FF0000"/>
                   </w:rPr>
-                  <w:t>-88.0%</w:t>
+                  <w:t>-99.3%</w:t>
                 </w:r>
               </w:t>
             </w:r>
@@ -1961,7 +1961,7 @@
                 <w:sz w:val="22"/>
                 <w:szCs w:val="22"/>
               </w:rPr>
-              <w:t xml:space="preserve">21</w:t>
+              <w:t xml:space="preserve">26</w:t>
             </w:r>
           </w:p>
         </w:tc>
@@ -2028,7 +2028,7 @@
                   <w:rPr>
                     <w:color w:val="FF0000"/>
                   </w:rPr>
-                  <w:t>-97.9%</w:t>
+                  <w:t>-97.4%</w:t>
                 </w:r>
               </w:t>
             </w:r>
@@ -2206,7 +2206,7 @@
                 <w:sz w:val="22"/>
                 <w:szCs w:val="22"/>
               </w:rPr>
-              <w:t xml:space="preserve">856</w:t>
+              <w:t xml:space="preserve">24</w:t>
             </w:r>
           </w:p>
         </w:tc>
@@ -2275,7 +2275,7 @@
                   <w:rPr>
                     <w:color w:val="FF0000"/>
                   </w:rPr>
-                  <w:t>-11.8%</w:t>
+                  <w:t>-97.5%</w:t>
                 </w:r>
               </w:t>
             </w:r>
@@ -2308,7 +2308,7 @@
                 <w:sz w:val="22"/>
                 <w:szCs w:val="22"/>
               </w:rPr>
-              <w:t xml:space="preserve">12</w:t>
+              <w:t xml:space="preserve">24</w:t>
             </w:r>
           </w:p>
         </w:tc>
@@ -2370,14 +2370,7 @@
                 <w:sz w:val="22"/>
                 <w:szCs w:val="22"/>
               </w:rPr>
-              <w:t xml:space="preserve">
-                <w:r>
-                  <w:rPr>
-                    <w:color w:val="FF0000"/>
-                  </w:rPr>
-                  <w:t>-45.5%</w:t>
-                </w:r>
-              </w:t>
+              <w:t xml:space="preserve">9.1%</w:t>
             </w:r>
           </w:p>
         </w:tc>
@@ -2599,7 +2592,7 @@
                 <w:sz w:val="22"/>
                 <w:szCs w:val="22"/>
               </w:rPr>
-              <w:t xml:space="preserve"/>
+              <w:t xml:space="preserve">96.5</w:t>
             </w:r>
             <w:r>
               <w:rPr>
@@ -2885,7 +2878,6 @@
           <w:u w:val="single"/>
           <w:lang w:val="en-CA"/>
         </w:rPr>
-        <w:lastRenderedPageBreak/>
         <w:t xml:space="preserve">Fall 2025</w:t>
       </w:r>
       <w:r>
@@ -2982,7 +2974,7 @@
                 <w:sz w:val="22"/>
                 <w:szCs w:val="22"/>
               </w:rPr>
-              <w:t xml:space="preserve">1297 unique applicants representing 1297 total applications for Fall 2025. The 1297 unique applicants in Fall 2025 are</w:t>
+              <w:t xml:space="preserve">50 unique applicants representing 50 total applications for Fall 2025. The 50 unique applicants in Fall 2025 are</w:t>
             </w:r>
             <w:r>
               <w:rPr>
@@ -2998,7 +2990,7 @@
                 <w:sz w:val="22"/>
                 <w:szCs w:val="22"/>
               </w:rPr>
-              <w:t xml:space="preserve">70.3</w:t>
+              <w:t xml:space="preserve">98.9</w:t>
             </w:r>
             <w:r>
               <w:rPr>
@@ -3063,7 +3055,7 @@
                 <w:sz w:val="22"/>
                 <w:szCs w:val="22"/>
               </w:rPr>
-              <w:t xml:space="preserve">1297 </w:t>
+              <w:t xml:space="preserve">50 </w:t>
             </w:r>
             <w:r>
               <w:rPr>
@@ -3095,7 +3087,7 @@
                 <w:sz w:val="22"/>
                 <w:szCs w:val="22"/>
               </w:rPr>
-              <w:t xml:space="preserve">489</w:t>
+              <w:t xml:space="preserve">48</w:t>
             </w:r>
             <w:r>
               <w:rPr>
@@ -3127,7 +3119,7 @@
                 <w:sz w:val="22"/>
                 <w:szCs w:val="22"/>
               </w:rPr>
-              <w:t xml:space="preserve">37.7%.</w:t>
+              <w:t xml:space="preserve">96.0%.</w:t>
             </w:r>
           </w:p>
         </w:tc>
@@ -3176,7 +3168,7 @@
                 <w:sz w:val="22"/>
                 <w:szCs w:val="22"/>
               </w:rPr>
-              <w:t xml:space="preserve">441</w:t>
+              <w:t xml:space="preserve">26</w:t>
             </w:r>
             <w:r>
               <w:rPr>
@@ -3192,7 +3184,7 @@
                 <w:sz w:val="22"/>
                 <w:szCs w:val="22"/>
               </w:rPr>
-              <w:t xml:space="preserve">34.0%</w:t>
+              <w:t xml:space="preserve">52.0%</w:t>
             </w:r>
             <w:r>
               <w:rPr>
@@ -3360,7 +3352,7 @@
                 <w:sz w:val="22"/>
                 <w:szCs w:val="22"/>
               </w:rPr>
-              <w:t xml:space="preserve">33 unique applicants representing 33 total applications for Winter 2026. The 33 unique applicants in Winter 2026 are</w:t>
+              <w:t xml:space="preserve">50 unique applicants representing 50 total applications for Winter 2026. The 50 unique applicants in Winter 2026 are</w:t>
             </w:r>
             <w:r>
               <w:rPr>
@@ -3376,7 +3368,7 @@
                 <w:sz w:val="22"/>
                 <w:szCs w:val="22"/>
               </w:rPr>
-              <w:t xml:space="preserve">96.7</w:t>
+              <w:t xml:space="preserve">95.0</w:t>
             </w:r>
             <w:r>
               <w:rPr>
@@ -3441,7 +3433,7 @@
                 <w:sz w:val="22"/>
                 <w:szCs w:val="22"/>
               </w:rPr>
-              <w:t xml:space="preserve">33 </w:t>
+              <w:t xml:space="preserve">50 </w:t>
             </w:r>
             <w:r>
               <w:rPr>
@@ -3473,7 +3465,7 @@
                 <w:sz w:val="22"/>
                 <w:szCs w:val="22"/>
               </w:rPr>
-              <w:t xml:space="preserve">10</w:t>
+              <w:t xml:space="preserve">48</w:t>
             </w:r>
             <w:r>
               <w:rPr>
@@ -3505,7 +3497,7 @@
                 <w:sz w:val="22"/>
                 <w:szCs w:val="22"/>
               </w:rPr>
-              <w:t xml:space="preserve">30.3%.</w:t>
+              <w:t xml:space="preserve">96.0%.</w:t>
             </w:r>
           </w:p>
         </w:tc>
@@ -3554,7 +3546,7 @@
                 <w:sz w:val="22"/>
                 <w:szCs w:val="22"/>
               </w:rPr>
-              <w:t xml:space="preserve">21</w:t>
+              <w:t xml:space="preserve">26</w:t>
             </w:r>
             <w:r>
               <w:rPr>
@@ -3570,7 +3562,7 @@
                 <w:sz w:val="22"/>
                 <w:szCs w:val="22"/>
               </w:rPr>
-              <w:t xml:space="preserve">63.6%</w:t>
+              <w:t xml:space="preserve">52.0%</w:t>
             </w:r>
             <w:r>
               <w:rPr>
@@ -4533,6 +4525,7 @@
                 <w:szCs w:val="22"/>
                 <w:lang w:val="en-CA" w:eastAsia="en-CA"/>
               </w:rPr>
+              <w:lastRenderedPageBreak/>
               <w:t xml:space="preserve">1286</w:t>
             </w:r>
           </w:p>
@@ -4601,6 +4594,7 @@
                 <w:szCs w:val="22"/>
                 <w:lang w:val="en-CA" w:eastAsia="en-CA"/>
               </w:rPr>
+              <w:lastRenderedPageBreak/>
               <w:t xml:space="preserve">
                 <w:r>
                   <w:rPr>
@@ -4641,6 +4635,7 @@
                 <w:szCs w:val="22"/>
                 <w:lang w:val="en-CA" w:eastAsia="en-CA"/>
               </w:rPr>
+              <w:lastRenderedPageBreak/>
               <w:t xml:space="preserve">
                 <w:r>
                   <w:rPr>
@@ -6790,6 +6785,7 @@
         <w:rPr>
           <w:rFonts w:cs="Calibri"/>
         </w:rPr>
+        <w:lastRenderedPageBreak/>
         <w:t xml:space="preserve">The projected FLE for the </w:t>
       </w:r>
       <w:r>
@@ -6838,14 +6834,7 @@
         <w:rPr>
           <w:rFonts w:cs="Calibri"/>
         </w:rPr>
-        <w:t xml:space="preserve">; this </w:t>
-      </w:r>
-      <w:r>
-        <w:rPr>
-          <w:rFonts w:cs="Calibri"/>
-        </w:rPr>
-        <w:lastRenderedPageBreak/>
-        <w:t xml:space="preserve">indicates </w:t>
+        <w:t xml:space="preserve">; this indicates </w:t>
       </w:r>
       <w:r>
         <w:rPr>
@@ -7430,7 +7419,7 @@
         <w:rPr>
           <w:rFonts w:cs="Calibri"/>
         </w:rPr>
-        <w:t xml:space="preserve">.</w:t>
+        <w:t>.</w:t>
       </w:r>
     </w:p>
     <w:p>
@@ -8651,6 +8640,7 @@
                 <w:szCs w:val="22"/>
                 <w:lang w:val="en-CA" w:eastAsia="en-CA"/>
               </w:rPr>
+              <w:lastRenderedPageBreak/>
               <w:t xml:space="preserve">24</w:t>
             </w:r>
           </w:p>
@@ -8718,6 +8708,7 @@
                 <w:szCs w:val="22"/>
                 <w:lang w:val="en-CA" w:eastAsia="en-CA"/>
               </w:rPr>
+              <w:lastRenderedPageBreak/>
               <w:t xml:space="preserve">74</w:t>
             </w:r>
           </w:p>
@@ -8751,6 +8742,7 @@
                 <w:szCs w:val="22"/>
                 <w:lang w:val="en-CA" w:eastAsia="en-CA"/>
               </w:rPr>
+              <w:lastRenderedPageBreak/>
               <w:t xml:space="preserve">165</w:t>
             </w:r>
           </w:p>
@@ -8816,6 +8808,7 @@
                 <w:szCs w:val="22"/>
                 <w:lang w:val="en-CA" w:eastAsia="en-CA"/>
               </w:rPr>
+              <w:lastRenderedPageBreak/>
               <w:t xml:space="preserve">35</w:t>
             </w:r>
           </w:p>
@@ -8847,6 +8840,7 @@
                 <w:szCs w:val="22"/>
                 <w:lang w:val="en-CA" w:eastAsia="en-CA"/>
               </w:rPr>
+              <w:lastRenderedPageBreak/>
               <w:t xml:space="preserve">26</w:t>
             </w:r>
           </w:p>
@@ -10776,7 +10770,7 @@
           <v:path o:extrusionok="f" gradientshapeok="t" o:connecttype="rect"/>
           <o:lock v:ext="edit" aspectratio="t"/>
         </v:shapetype>
-        <v:shape id="Picture 1" o:spid="_x0000_s1025" type="#_x0000_t75" alt="http://connect.keyano.ca/marketing_and_communications/Marketing%20files/KC_logo_Horz_NoSlogan.jpg" style="position:absolute;left:0;text-align:left;margin-left:-3.1pt;margin-top:12.3pt;width:174.3pt;height:53.7pt;z-index:1;visibility:visible">
+        <v:shape id="Picture 1" o:spid="_x0000_s1025" type="#_x0000_t75" alt="http://connect.keyano.ca/marketing_and_communications/Marketing%20files/KC_logo_Horz_NoSlogan.jpg" style="position:absolute;left:0;text-align:left;margin-left:-3.1pt;margin-top:12.3pt;width:174.3pt;height:53.7pt;z-index:251657728;visibility:visible">
           <v:imagedata r:id="rId1" o:title="KC_logo_Horz_NoSlogan"/>
           <w10:wrap type="square"/>
         </v:shape>
@@ -13767,30 +13761,6 @@
 </file>
 
 <file path=customXml/item1.xml><?xml version="1.0" encoding="utf-8"?>
-<?mso-contentType ?>
-<FormTemplates xmlns="http://schemas.microsoft.com/sharepoint/v3/contenttype/forms">
-  <Display>DocumentLibraryForm</Display>
-  <Edit>DocumentLibraryForm</Edit>
-  <New>DocumentLibraryForm</New>
-</FormTemplates>
-</file>
-
-<file path=customXml/item2.xml><?xml version="1.0" encoding="utf-8"?>
-<p:properties xmlns:p="http://schemas.microsoft.com/office/2006/metadata/properties" xmlns:xsi="http://www.w3.org/2001/XMLSchema-instance" xmlns:pc="http://schemas.microsoft.com/office/infopath/2007/PartnerControls">
-  <documentManagement>
-    <lcf76f155ced4ddcb4097134ff3c332f xmlns="5e80f031-8b65-42a5-8493-43319737a55e">
-      <Terms xmlns="http://schemas.microsoft.com/office/infopath/2007/PartnerControls"/>
-    </lcf76f155ced4ddcb4097134ff3c332f>
-    <TaxCatchAll xmlns="d6c1a2fc-ca36-4c01-bf5c-04b7c5ffd235"/>
-  </documentManagement>
-</p:properties>
-</file>
-
-<file path=customXml/item3.xml><?xml version="1.0" encoding="utf-8"?>
-<b:Sources xmlns:b="http://schemas.openxmlformats.org/officeDocument/2006/bibliography" xmlns="http://schemas.openxmlformats.org/officeDocument/2006/bibliography" SelectedStyle="\APASixthEditionOfficeOnline.xsl" StyleName="APA" Version="6"/>
-</file>
-
-<file path=customXml/item4.xml><?xml version="1.0" encoding="utf-8"?>
 <ct:contentTypeSchema xmlns:ct="http://schemas.microsoft.com/office/2006/metadata/contentType" xmlns:ma="http://schemas.microsoft.com/office/2006/metadata/properties/metaAttributes" ct:_="" ma:_="" ma:contentTypeName="Document" ma:contentTypeID="0x010100D5C3A3196D4D4943A1067C8E97FB29BB" ma:contentTypeVersion="14" ma:contentTypeDescription="Create a new document." ma:contentTypeScope="" ma:versionID="083260729529432f5d80e7c411452d31">
   <xsd:schema xmlns:xsd="http://www.w3.org/2001/XMLSchema" xmlns:xs="http://www.w3.org/2001/XMLSchema" xmlns:p="http://schemas.microsoft.com/office/2006/metadata/properties" xmlns:ns2="5e80f031-8b65-42a5-8493-43319737a55e" xmlns:ns3="d6c1a2fc-ca36-4c01-bf5c-04b7c5ffd235" targetNamespace="http://schemas.microsoft.com/office/2006/metadata/properties" ma:root="true" ma:fieldsID="ba048b5abdd9e0f83ffd9eb3f23c7b37" ns2:_="" ns3:_="">
     <xsd:import namespace="5e80f031-8b65-42a5-8493-43319737a55e"/>
@@ -14019,34 +13989,31 @@
 </ct:contentTypeSchema>
 </file>
 
-<file path=customXml/itemProps1.xml><?xml version="1.0" encoding="utf-8"?>
-<ds:datastoreItem xmlns:ds="http://schemas.openxmlformats.org/officeDocument/2006/customXml" ds:itemID="{EE25067E-B0E8-45C6-984D-C701E89BDC65}">
-  <ds:schemaRefs>
-    <ds:schemaRef ds:uri="http://schemas.microsoft.com/sharepoint/v3/contenttype/forms"/>
-  </ds:schemaRefs>
-</ds:datastoreItem>
+<file path=customXml/item2.xml><?xml version="1.0" encoding="utf-8"?>
+<b:Sources xmlns:b="http://schemas.openxmlformats.org/officeDocument/2006/bibliography" xmlns="http://schemas.openxmlformats.org/officeDocument/2006/bibliography" SelectedStyle="\APASixthEditionOfficeOnline.xsl" StyleName="APA" Version="6"/>
 </file>
 
-<file path=customXml/itemProps2.xml><?xml version="1.0" encoding="utf-8"?>
-<ds:datastoreItem xmlns:ds="http://schemas.openxmlformats.org/officeDocument/2006/customXml" ds:itemID="{F27A0498-F34C-4368-8F4D-29C63C24A611}">
-  <ds:schemaRefs>
-    <ds:schemaRef ds:uri="http://schemas.microsoft.com/office/2006/metadata/properties"/>
-    <ds:schemaRef ds:uri="http://schemas.microsoft.com/office/infopath/2007/PartnerControls"/>
-    <ds:schemaRef ds:uri="5e80f031-8b65-42a5-8493-43319737a55e"/>
-    <ds:schemaRef ds:uri="d6c1a2fc-ca36-4c01-bf5c-04b7c5ffd235"/>
-  </ds:schemaRefs>
-</ds:datastoreItem>
+<file path=customXml/item3.xml><?xml version="1.0" encoding="utf-8"?>
+<p:properties xmlns:p="http://schemas.microsoft.com/office/2006/metadata/properties" xmlns:xsi="http://www.w3.org/2001/XMLSchema-instance" xmlns:pc="http://schemas.microsoft.com/office/infopath/2007/PartnerControls">
+  <documentManagement>
+    <lcf76f155ced4ddcb4097134ff3c332f xmlns="5e80f031-8b65-42a5-8493-43319737a55e">
+      <Terms xmlns="http://schemas.microsoft.com/office/infopath/2007/PartnerControls"/>
+    </lcf76f155ced4ddcb4097134ff3c332f>
+    <TaxCatchAll xmlns="d6c1a2fc-ca36-4c01-bf5c-04b7c5ffd235"/>
+  </documentManagement>
+</p:properties>
 </file>
 
-<file path=customXml/itemProps3.xml><?xml version="1.0" encoding="utf-8"?>
-<ds:datastoreItem xmlns:ds="http://schemas.openxmlformats.org/officeDocument/2006/customXml" ds:itemID="{BFD074AA-3D55-4FA9-8F96-405CFB12AADF}">
-  <ds:schemaRefs>
-    <ds:schemaRef ds:uri="http://schemas.openxmlformats.org/officeDocument/2006/bibliography"/>
-  </ds:schemaRefs>
-</ds:datastoreItem>
+<file path=customXml/item4.xml><?xml version="1.0" encoding="utf-8"?>
+<?mso-contentType ?>
+<FormTemplates xmlns="http://schemas.microsoft.com/sharepoint/v3/contenttype/forms">
+  <Display>DocumentLibraryForm</Display>
+  <Edit>DocumentLibraryForm</Edit>
+  <New>DocumentLibraryForm</New>
+</FormTemplates>
 </file>
 
-<file path=customXml/itemProps4.xml><?xml version="1.0" encoding="utf-8"?>
+<file path=customXml/itemProps1.xml><?xml version="1.0" encoding="utf-8"?>
 <ds:datastoreItem xmlns:ds="http://schemas.openxmlformats.org/officeDocument/2006/customXml" ds:itemID="{BD42B002-446B-4A4F-8D10-C118FBDF7D94}">
   <ds:schemaRefs>
     <ds:schemaRef ds:uri="http://schemas.microsoft.com/office/2006/metadata/contentType"/>
@@ -14063,4 +14030,31 @@
     <ds:schemaRef ds:uri="http://schemas.microsoft.com/internal/obd"/>
   </ds:schemaRefs>
 </ds:datastoreItem>
+</file>
+
+<file path=customXml/itemProps2.xml><?xml version="1.0" encoding="utf-8"?>
+<ds:datastoreItem xmlns:ds="http://schemas.openxmlformats.org/officeDocument/2006/customXml" ds:itemID="{BFD074AA-3D55-4FA9-8F96-405CFB12AADF}">
+  <ds:schemaRefs>
+    <ds:schemaRef ds:uri="http://schemas.openxmlformats.org/officeDocument/2006/bibliography"/>
+  </ds:schemaRefs>
+</ds:datastoreItem>
+</file>
+
+<file path=customXml/itemProps3.xml><?xml version="1.0" encoding="utf-8"?>
+<ds:datastoreItem xmlns:ds="http://schemas.openxmlformats.org/officeDocument/2006/customXml" ds:itemID="{F27A0498-F34C-4368-8F4D-29C63C24A611}">
+  <ds:schemaRefs>
+    <ds:schemaRef ds:uri="http://schemas.microsoft.com/office/2006/metadata/properties"/>
+    <ds:schemaRef ds:uri="http://schemas.microsoft.com/office/infopath/2007/PartnerControls"/>
+    <ds:schemaRef ds:uri="5e80f031-8b65-42a5-8493-43319737a55e"/>
+    <ds:schemaRef ds:uri="d6c1a2fc-ca36-4c01-bf5c-04b7c5ffd235"/>
+  </ds:schemaRefs>
+</ds:datastoreItem>
+</file>
+
+<file path=customXml/itemProps4.xml><?xml version="1.0" encoding="utf-8"?>
+<ds:datastoreItem xmlns:ds="http://schemas.openxmlformats.org/officeDocument/2006/customXml" ds:itemID="{EE25067E-B0E8-45C6-984D-C701E89BDC65}">
+  <ds:schemaRefs>
+    <ds:schemaRef ds:uri="http://schemas.microsoft.com/sharepoint/v3/contenttype/forms"/>
+  </ds:schemaRefs>
+</ds:datastoreItem>
 </file>
</xml_diff>